<commit_message>
Update templates and add postman doc
</commit_message>
<xml_diff>
--- a/templates/template.docx
+++ b/templates/template.docx
@@ -4,9 +4,10 @@
   <w:body>
     <w:p>
       <w:pPr>
-        <w:pStyle w:val="BodyText"/>
+        <w:pStyle w:val="TextBody"/>
         <w:jc w:val="left"/>
         <w:rPr>
+          <w:b/>
           <w:b/>
           <w:bCs/>
           <w:color w:val="808080"/>
@@ -15,31 +16,10 @@
         </w:rPr>
       </w:pPr>
       <w:r>
-        <w:rPr/>
-      </w:r>
-    </w:p>
-    <w:p>
-      <w:pPr>
-        <w:pStyle w:val="BodyText"/>
-        <w:jc w:val="left"/>
-        <w:rPr>
-          <w:rFonts w:ascii="Liberation Serif" w:hAnsi="Liberation Serif"/>
-        </w:rPr>
-      </w:pPr>
-      <w:r>
         <w:rPr>
           <w:b/>
           <w:bCs/>
-          <w:color w:val="auto"/>
-          <w:sz w:val="44"/>
-          <w:szCs w:val="44"/>
-        </w:rPr>
-        <w:t>{{ Header }}</w:t>
-      </w:r>
-      <w:r>
-        <w:rPr>
-          <w:b/>
-          <w:bCs/>
+          <w:color w:val="808080"/>
           <w:sz w:val="44"/>
           <w:szCs w:val="44"/>
         </w:rPr>
@@ -47,12 +27,12 @@
           <wp:anchor behindDoc="0" distT="0" distB="0" distL="0" distR="0" simplePos="0" locked="0" layoutInCell="0" allowOverlap="1" relativeHeight="2">
             <wp:simplePos x="0" y="0"/>
             <wp:positionH relativeFrom="column">
-              <wp:posOffset>4338955</wp:posOffset>
+              <wp:posOffset>4181475</wp:posOffset>
             </wp:positionH>
             <wp:positionV relativeFrom="paragraph">
-              <wp:posOffset>9525</wp:posOffset>
+              <wp:posOffset>219710</wp:posOffset>
             </wp:positionV>
-            <wp:extent cx="2038350" cy="748030"/>
+            <wp:extent cx="2160270" cy="1278890"/>
             <wp:effectExtent l="0" t="0" r="0" b="0"/>
             <wp:wrapSquare wrapText="largest"/>
             <wp:docPr id="1" name="Image1" descr=""/>
@@ -77,7 +57,7 @@
                   <pic:spPr bwMode="auto">
                     <a:xfrm>
                       <a:off x="0" y="0"/>
-                      <a:ext cx="2038350" cy="748030"/>
+                      <a:ext cx="2160270" cy="1278890"/>
                     </a:xfrm>
                     <a:prstGeom prst="rect">
                       <a:avLst/>
@@ -88,6 +68,25 @@
             </a:graphic>
           </wp:anchor>
         </w:drawing>
+      </w:r>
+    </w:p>
+    <w:p>
+      <w:pPr>
+        <w:pStyle w:val="TextBody"/>
+        <w:jc w:val="left"/>
+        <w:rPr>
+          <w:rFonts w:ascii="Liberation Serif" w:hAnsi="Liberation Serif"/>
+        </w:rPr>
+      </w:pPr>
+      <w:r>
+        <w:rPr>
+          <w:b/>
+          <w:bCs/>
+          <w:color w:val="auto"/>
+          <w:sz w:val="44"/>
+          <w:szCs w:val="44"/>
+        </w:rPr>
+        <w:t>{{ Header }}</w:t>
       </w:r>
       <w:r>
         <w:rPr>
@@ -101,7 +100,7 @@
     </w:p>
     <w:p>
       <w:pPr>
-        <w:pStyle w:val="BodyText"/>
+        <w:pStyle w:val="TextBody"/>
         <w:jc w:val="left"/>
         <w:rPr>
           <w:rFonts w:ascii="Liberation Serif" w:hAnsi="Liberation Serif"/>
@@ -136,7 +135,7 @@
     </w:p>
     <w:p>
       <w:pPr>
-        <w:pStyle w:val="BodyText"/>
+        <w:pStyle w:val="TextBody"/>
         <w:jc w:val="right"/>
         <w:rPr>
           <w:rFonts w:ascii="Liberation Serif" w:hAnsi="Liberation Serif"/>
@@ -148,7 +147,7 @@
     </w:p>
     <w:p>
       <w:pPr>
-        <w:pStyle w:val="BodyText"/>
+        <w:pStyle w:val="TextBody"/>
         <w:jc w:val="right"/>
         <w:rPr>
           <w:rFonts w:ascii="Liberation Serif" w:hAnsi="Liberation Serif"/>
@@ -173,9 +172,9 @@
       </w:tblPr>
       <w:tblGrid>
         <w:gridCol w:w="540"/>
-        <w:gridCol w:w="3774"/>
-        <w:gridCol w:w="3468"/>
-        <w:gridCol w:w="2208"/>
+        <w:gridCol w:w="3773"/>
+        <w:gridCol w:w="3469"/>
+        <w:gridCol w:w="2207"/>
       </w:tblGrid>
       <w:tr>
         <w:trPr/>
@@ -194,6 +193,7 @@
               <w:rPr>
                 <w:rFonts w:ascii="Liberation Serif" w:hAnsi="Liberation Serif"/>
                 <w:b w:val="false"/>
+                <w:b w:val="false"/>
                 <w:bCs w:val="false"/>
                 <w:i w:val="false"/>
                 <w:i w:val="false"/>
@@ -239,6 +239,7 @@
               <w:rPr>
                 <w:rFonts w:ascii="Liberation Serif" w:hAnsi="Liberation Serif"/>
                 <w:b/>
+                <w:b/>
                 <w:bCs/>
                 <w:i w:val="false"/>
                 <w:i w:val="false"/>
@@ -274,7 +275,7 @@
         </w:tc>
         <w:tc>
           <w:tcPr>
-            <w:tcW w:w="3774" w:type="dxa"/>
+            <w:tcW w:w="3773" w:type="dxa"/>
             <w:tcBorders/>
             <w:vAlign w:val="center"/>
           </w:tcPr>
@@ -286,6 +287,7 @@
               <w:rPr>
                 <w:rFonts w:ascii="Liberation Serif" w:hAnsi="Liberation Serif"/>
                 <w:b w:val="false"/>
+                <w:b w:val="false"/>
                 <w:bCs w:val="false"/>
                 <w:i w:val="false"/>
                 <w:i w:val="false"/>
@@ -321,7 +323,7 @@
         </w:tc>
         <w:tc>
           <w:tcPr>
-            <w:tcW w:w="3468" w:type="dxa"/>
+            <w:tcW w:w="3469" w:type="dxa"/>
             <w:tcBorders/>
             <w:vAlign w:val="center"/>
           </w:tcPr>
@@ -334,6 +336,7 @@
               <w:rPr>
                 <w:rFonts w:ascii="Liberation Serif" w:hAnsi="Liberation Serif"/>
                 <w:b w:val="false"/>
+                <w:b w:val="false"/>
                 <w:bCs w:val="false"/>
                 <w:i w:val="false"/>
                 <w:i w:val="false"/>
@@ -379,6 +382,7 @@
               <w:rPr>
                 <w:rFonts w:ascii="Liberation Serif" w:hAnsi="Liberation Serif"/>
                 <w:b w:val="false"/>
+                <w:b w:val="false"/>
                 <w:bCs/>
                 <w:i w:val="false"/>
                 <w:i w:val="false"/>
@@ -414,7 +418,7 @@
         </w:tc>
         <w:tc>
           <w:tcPr>
-            <w:tcW w:w="2208" w:type="dxa"/>
+            <w:tcW w:w="2207" w:type="dxa"/>
             <w:tcBorders/>
             <w:vAlign w:val="center"/>
           </w:tcPr>
@@ -426,6 +430,7 @@
               <w:rPr>
                 <w:rFonts w:ascii="Liberation Serif" w:hAnsi="Liberation Serif"/>
                 <w:b w:val="false"/>
+                <w:b w:val="false"/>
                 <w:bCs w:val="false"/>
                 <w:i w:val="false"/>
                 <w:i w:val="false"/>
@@ -464,7 +469,7 @@
         <w:trPr/>
         <w:tc>
           <w:tcPr>
-            <w:tcW w:w="9990" w:type="dxa"/>
+            <w:tcW w:w="9989" w:type="dxa"/>
             <w:gridSpan w:val="4"/>
             <w:tcBorders/>
             <w:vAlign w:val="center"/>
@@ -476,6 +481,7 @@
               <w:jc w:val="left"/>
               <w:rPr>
                 <w:rFonts w:ascii="Liberation Serif" w:hAnsi="Liberation Serif"/>
+                <w:b/>
                 <w:b/>
                 <w:bCs/>
                 <w:i w:val="false"/>
@@ -526,6 +532,7 @@
           <w:p>
             <w:pPr>
               <w:pStyle w:val="Normal"/>
+              <w:widowControl w:val="false"/>
               <w:rPr/>
             </w:pPr>
             <w:r>
@@ -682,45 +689,7 @@
                 <w:u w:val="none"/>
                 <w:lang w:val="en-US" w:eastAsia="ru-RU" w:bidi="ar-SA"/>
               </w:rPr>
-              <w:t xml:space="preserve"> else '</w:t>
-            </w:r>
-            <w:r>
-              <w:rPr>
-                <w:b w:val="false"/>
-                <w:bCs w:val="false"/>
-                <w:i w:val="false"/>
-                <w:iCs w:val="false"/>
-                <w:strike w:val="false"/>
-                <w:dstrike w:val="false"/>
-                <w:outline w:val="false"/>
-                <w:shadow w:val="false"/>
-                <w:color w:val="000000"/>
-                <w:kern w:val="0"/>
-                <w:sz w:val="24"/>
-                <w:szCs w:val="24"/>
-                <w:u w:val="none"/>
-                <w:lang w:val="en-US" w:eastAsia="ru-RU" w:bidi="ar-SA"/>
-              </w:rPr>
-              <w:t>F2F2F2</w:t>
-            </w:r>
-            <w:r>
-              <w:rPr>
-                <w:b w:val="false"/>
-                <w:bCs w:val="false"/>
-                <w:i w:val="false"/>
-                <w:iCs w:val="false"/>
-                <w:strike w:val="false"/>
-                <w:dstrike w:val="false"/>
-                <w:outline w:val="false"/>
-                <w:shadow w:val="false"/>
-                <w:color w:val="000000"/>
-                <w:kern w:val="0"/>
-                <w:sz w:val="24"/>
-                <w:szCs w:val="24"/>
-                <w:u w:val="none"/>
-                <w:lang w:val="en-US" w:eastAsia="ru-RU" w:bidi="ar-SA"/>
-              </w:rPr>
-              <w:t>' %}</w:t>
+              <w:t xml:space="preserve"> else 'F2F2F2' %}</w:t>
             </w:r>
             <w:r>
               <w:rPr>
@@ -780,7 +749,7 @@
         </w:tc>
         <w:tc>
           <w:tcPr>
-            <w:tcW w:w="3774" w:type="dxa"/>
+            <w:tcW w:w="3773" w:type="dxa"/>
             <w:tcBorders/>
             <w:vAlign w:val="center"/>
           </w:tcPr>
@@ -792,6 +761,7 @@
               <w:rPr>
                 <w:rFonts w:ascii="Liberation Serif" w:hAnsi="Liberation Serif"/>
                 <w:b w:val="false"/>
+                <w:b w:val="false"/>
                 <w:bCs w:val="false"/>
                 <w:i w:val="false"/>
                 <w:i w:val="false"/>
@@ -827,7 +797,7 @@
         </w:tc>
         <w:tc>
           <w:tcPr>
-            <w:tcW w:w="3468" w:type="dxa"/>
+            <w:tcW w:w="3469" w:type="dxa"/>
             <w:tcBorders/>
             <w:vAlign w:val="center"/>
           </w:tcPr>
@@ -857,47 +827,7 @@
                 <w:u w:val="none"/>
                 <w:lang w:val="en-US" w:eastAsia="ru-RU" w:bidi="ar-SA"/>
               </w:rPr>
-              <w:t>{% cellbg '</w:t>
-            </w:r>
-            <w:r>
-              <w:rPr>
-                <w:rFonts w:ascii="Liberation Serif" w:hAnsi="Liberation Serif"/>
-                <w:b w:val="false"/>
-                <w:bCs w:val="false"/>
-                <w:i w:val="false"/>
-                <w:iCs w:val="false"/>
-                <w:strike w:val="false"/>
-                <w:dstrike w:val="false"/>
-                <w:outline w:val="false"/>
-                <w:shadow w:val="false"/>
-                <w:color w:val="000000"/>
-                <w:kern w:val="0"/>
-                <w:sz w:val="24"/>
-                <w:szCs w:val="24"/>
-                <w:u w:val="none"/>
-                <w:lang w:val="en-US" w:eastAsia="ru-RU" w:bidi="ar-SA"/>
-              </w:rPr>
-              <w:t>ffffff</w:t>
-            </w:r>
-            <w:r>
-              <w:rPr>
-                <w:rFonts w:ascii="Liberation Serif" w:hAnsi="Liberation Serif"/>
-                <w:b w:val="false"/>
-                <w:bCs w:val="false"/>
-                <w:i w:val="false"/>
-                <w:iCs w:val="false"/>
-                <w:strike w:val="false"/>
-                <w:dstrike w:val="false"/>
-                <w:outline w:val="false"/>
-                <w:shadow w:val="false"/>
-                <w:color w:val="000000"/>
-                <w:kern w:val="0"/>
-                <w:sz w:val="24"/>
-                <w:szCs w:val="24"/>
-                <w:u w:val="none"/>
-                <w:lang w:val="en-US" w:eastAsia="ru-RU" w:bidi="ar-SA"/>
-              </w:rPr>
-              <w:t xml:space="preserve">' if </w:t>
+              <w:t xml:space="preserve">{% cellbg 'ffffff' if </w:t>
             </w:r>
             <w:r>
               <w:rPr>
@@ -1041,47 +971,7 @@
                 <w:u w:val="none"/>
                 <w:lang w:val="en-US" w:eastAsia="ru-RU" w:bidi="ar-SA"/>
               </w:rPr>
-              <w:t xml:space="preserve"> else '</w:t>
-            </w:r>
-            <w:r>
-              <w:rPr>
-                <w:rFonts w:ascii="Liberation Serif" w:hAnsi="Liberation Serif"/>
-                <w:b w:val="false"/>
-                <w:bCs w:val="false"/>
-                <w:i w:val="false"/>
-                <w:iCs w:val="false"/>
-                <w:strike w:val="false"/>
-                <w:dstrike w:val="false"/>
-                <w:outline w:val="false"/>
-                <w:shadow w:val="false"/>
-                <w:color w:val="000000"/>
-                <w:kern w:val="0"/>
-                <w:sz w:val="24"/>
-                <w:szCs w:val="24"/>
-                <w:u w:val="none"/>
-                <w:lang w:val="en-US" w:eastAsia="ru-RU" w:bidi="ar-SA"/>
-              </w:rPr>
-              <w:t>F2F2F2</w:t>
-            </w:r>
-            <w:r>
-              <w:rPr>
-                <w:rFonts w:ascii="Liberation Serif" w:hAnsi="Liberation Serif"/>
-                <w:b w:val="false"/>
-                <w:bCs w:val="false"/>
-                <w:i w:val="false"/>
-                <w:iCs w:val="false"/>
-                <w:strike w:val="false"/>
-                <w:dstrike w:val="false"/>
-                <w:outline w:val="false"/>
-                <w:shadow w:val="false"/>
-                <w:color w:val="000000"/>
-                <w:kern w:val="0"/>
-                <w:sz w:val="24"/>
-                <w:szCs w:val="24"/>
-                <w:u w:val="none"/>
-                <w:lang w:val="en-US" w:eastAsia="ru-RU" w:bidi="ar-SA"/>
-              </w:rPr>
-              <w:t>' %}</w:t>
+              <w:t xml:space="preserve"> else 'F2F2F2' %}</w:t>
             </w:r>
           </w:p>
           <w:p>
@@ -1092,6 +982,7 @@
               <w:rPr>
                 <w:rFonts w:ascii="Liberation Serif" w:hAnsi="Liberation Serif"/>
                 <w:b w:val="false"/>
+                <w:b w:val="false"/>
                 <w:bCs w:val="false"/>
                 <w:i w:val="false"/>
                 <w:i w:val="false"/>
@@ -1127,7 +1018,7 @@
         </w:tc>
         <w:tc>
           <w:tcPr>
-            <w:tcW w:w="2208" w:type="dxa"/>
+            <w:tcW w:w="2207" w:type="dxa"/>
             <w:tcBorders/>
             <w:vAlign w:val="center"/>
           </w:tcPr>
@@ -1139,6 +1030,7 @@
               <w:rPr>
                 <w:rFonts w:ascii="Liberation Serif" w:hAnsi="Liberation Serif"/>
                 <w:b w:val="false"/>
+                <w:b w:val="false"/>
                 <w:bCs w:val="false"/>
                 <w:i w:val="false"/>
                 <w:i w:val="false"/>
@@ -1177,7 +1069,7 @@
         <w:trPr/>
         <w:tc>
           <w:tcPr>
-            <w:tcW w:w="9990" w:type="dxa"/>
+            <w:tcW w:w="9989" w:type="dxa"/>
             <w:gridSpan w:val="4"/>
             <w:tcBorders/>
             <w:vAlign w:val="center"/>
@@ -1190,6 +1082,7 @@
               <w:rPr>
                 <w:rFonts w:ascii="Liberation Serif" w:hAnsi="Liberation Serif"/>
                 <w:b/>
+                <w:b/>
                 <w:bCs/>
                 <w:i w:val="false"/>
                 <w:i w:val="false"/>
@@ -1232,7 +1125,7 @@
         <w:pStyle w:val="PreformattedText"/>
         <w:widowControl/>
         <w:spacing w:before="0" w:after="0"/>
-        <w:ind w:hanging="0" w:left="0" w:right="0"/>
+        <w:ind w:left="0" w:right="0" w:hanging="0"/>
         <w:jc w:val="center"/>
         <w:rPr>
           <w:rFonts w:ascii="Liberation Serif" w:hAnsi="Liberation Serif"/>
@@ -1249,7 +1142,7 @@
         <w:pStyle w:val="PreformattedText"/>
         <w:widowControl/>
         <w:spacing w:before="0" w:after="0"/>
-        <w:ind w:hanging="0" w:left="0" w:right="0"/>
+        <w:ind w:left="0" w:right="0" w:hanging="0"/>
         <w:jc w:val="center"/>
         <w:rPr>
           <w:rFonts w:ascii="Liberation Serif" w:hAnsi="Liberation Serif"/>
@@ -1259,11 +1152,7 @@
         </w:rPr>
       </w:pPr>
       <w:r>
-        <w:rPr>
-          <w:rFonts w:ascii="Liberation Serif" w:hAnsi="Liberation Serif"/>
-          <w:i/>
-          <w:iCs/>
-        </w:rPr>
+        <w:rPr/>
       </w:r>
     </w:p>
     <w:sectPr>
@@ -1348,9 +1237,7 @@
     <w:pPr>
       <w:widowControl w:val="false"/>
       <w:suppressAutoHyphens w:val="true"/>
-      <w:kinsoku w:val="true"/>
-      <w:overflowPunct w:val="true"/>
-      <w:autoSpaceDE w:val="true"/>
+      <w:overflowPunct w:val="false"/>
       <w:bidi w:val="0"/>
       <w:spacing w:before="0" w:after="0"/>
       <w:jc w:val="left"/>
@@ -1432,7 +1319,7 @@
   <w:style w:type="paragraph" w:styleId="Heading">
     <w:name w:val="Heading"/>
     <w:basedOn w:val="Normal"/>
-    <w:next w:val="BodyText"/>
+    <w:next w:val="TextBody"/>
     <w:qFormat/>
     <w:pPr>
       <w:keepNext w:val="true"/>
@@ -1444,7 +1331,7 @@
       <w:szCs w:val="28"/>
     </w:rPr>
   </w:style>
-  <w:style w:type="paragraph" w:styleId="BodyText">
+  <w:style w:type="paragraph" w:styleId="TextBody">
     <w:name w:val="Body Text"/>
     <w:basedOn w:val="Normal"/>
     <w:pPr>
@@ -1454,7 +1341,7 @@
   </w:style>
   <w:style w:type="paragraph" w:styleId="List">
     <w:name w:val="List"/>
-    <w:basedOn w:val="BodyText"/>
+    <w:basedOn w:val="TextBody"/>
     <w:pPr/>
     <w:rPr>
       <w:rFonts w:cs="Noto Sans Devanagari"/>

</xml_diff>

<commit_message>
chore: Updated default template
</commit_message>
<xml_diff>
--- a/templates/template.docx
+++ b/templates/template.docx
@@ -4,10 +4,9 @@
   <w:body>
     <w:p>
       <w:pPr>
-        <w:pStyle w:val="TextBody"/>
+        <w:pStyle w:val="BodyText"/>
         <w:jc w:val="left"/>
         <w:rPr>
-          <w:b/>
           <w:b/>
           <w:bCs/>
           <w:color w:val="808080"/>
@@ -16,10 +15,31 @@
         </w:rPr>
       </w:pPr>
       <w:r>
+        <w:rPr/>
+      </w:r>
+    </w:p>
+    <w:p>
+      <w:pPr>
+        <w:pStyle w:val="BodyText"/>
+        <w:jc w:val="left"/>
+        <w:rPr>
+          <w:rFonts w:ascii="Liberation Serif" w:hAnsi="Liberation Serif"/>
+        </w:rPr>
+      </w:pPr>
+      <w:r>
         <w:rPr>
           <w:b/>
           <w:bCs/>
-          <w:color w:val="808080"/>
+          <w:color w:val="auto"/>
+          <w:sz w:val="44"/>
+          <w:szCs w:val="44"/>
+        </w:rPr>
+        <w:t>{{ Header }}</w:t>
+      </w:r>
+      <w:r>
+        <w:rPr>
+          <w:b/>
+          <w:bCs/>
           <w:sz w:val="44"/>
           <w:szCs w:val="44"/>
         </w:rPr>
@@ -27,12 +47,12 @@
           <wp:anchor behindDoc="0" distT="0" distB="0" distL="0" distR="0" simplePos="0" locked="0" layoutInCell="0" allowOverlap="1" relativeHeight="2">
             <wp:simplePos x="0" y="0"/>
             <wp:positionH relativeFrom="column">
-              <wp:posOffset>4181475</wp:posOffset>
+              <wp:posOffset>4338955</wp:posOffset>
             </wp:positionH>
             <wp:positionV relativeFrom="paragraph">
-              <wp:posOffset>219710</wp:posOffset>
+              <wp:posOffset>9525</wp:posOffset>
             </wp:positionV>
-            <wp:extent cx="2160270" cy="1278890"/>
+            <wp:extent cx="2038350" cy="748030"/>
             <wp:effectExtent l="0" t="0" r="0" b="0"/>
             <wp:wrapSquare wrapText="largest"/>
             <wp:docPr id="1" name="Image1" descr=""/>
@@ -57,7 +77,7 @@
                   <pic:spPr bwMode="auto">
                     <a:xfrm>
                       <a:off x="0" y="0"/>
-                      <a:ext cx="2160270" cy="1278890"/>
+                      <a:ext cx="2038350" cy="748030"/>
                     </a:xfrm>
                     <a:prstGeom prst="rect">
                       <a:avLst/>
@@ -68,25 +88,6 @@
             </a:graphic>
           </wp:anchor>
         </w:drawing>
-      </w:r>
-    </w:p>
-    <w:p>
-      <w:pPr>
-        <w:pStyle w:val="TextBody"/>
-        <w:jc w:val="left"/>
-        <w:rPr>
-          <w:rFonts w:ascii="Liberation Serif" w:hAnsi="Liberation Serif"/>
-        </w:rPr>
-      </w:pPr>
-      <w:r>
-        <w:rPr>
-          <w:b/>
-          <w:bCs/>
-          <w:color w:val="auto"/>
-          <w:sz w:val="44"/>
-          <w:szCs w:val="44"/>
-        </w:rPr>
-        <w:t>{{ Header }}</w:t>
       </w:r>
       <w:r>
         <w:rPr>
@@ -100,7 +101,7 @@
     </w:p>
     <w:p>
       <w:pPr>
-        <w:pStyle w:val="TextBody"/>
+        <w:pStyle w:val="BodyText"/>
         <w:jc w:val="left"/>
         <w:rPr>
           <w:rFonts w:ascii="Liberation Serif" w:hAnsi="Liberation Serif"/>
@@ -135,7 +136,7 @@
     </w:p>
     <w:p>
       <w:pPr>
-        <w:pStyle w:val="TextBody"/>
+        <w:pStyle w:val="BodyText"/>
         <w:jc w:val="right"/>
         <w:rPr>
           <w:rFonts w:ascii="Liberation Serif" w:hAnsi="Liberation Serif"/>
@@ -147,7 +148,7 @@
     </w:p>
     <w:p>
       <w:pPr>
-        <w:pStyle w:val="TextBody"/>
+        <w:pStyle w:val="BodyText"/>
         <w:jc w:val="right"/>
         <w:rPr>
           <w:rFonts w:ascii="Liberation Serif" w:hAnsi="Liberation Serif"/>
@@ -172,9 +173,9 @@
       </w:tblPr>
       <w:tblGrid>
         <w:gridCol w:w="540"/>
-        <w:gridCol w:w="3773"/>
-        <w:gridCol w:w="3469"/>
-        <w:gridCol w:w="2207"/>
+        <w:gridCol w:w="3774"/>
+        <w:gridCol w:w="3468"/>
+        <w:gridCol w:w="2208"/>
       </w:tblGrid>
       <w:tr>
         <w:trPr/>
@@ -193,7 +194,6 @@
               <w:rPr>
                 <w:rFonts w:ascii="Liberation Serif" w:hAnsi="Liberation Serif"/>
                 <w:b w:val="false"/>
-                <w:b w:val="false"/>
                 <w:bCs w:val="false"/>
                 <w:i w:val="false"/>
                 <w:i w:val="false"/>
@@ -239,7 +239,6 @@
               <w:rPr>
                 <w:rFonts w:ascii="Liberation Serif" w:hAnsi="Liberation Serif"/>
                 <w:b/>
-                <w:b/>
                 <w:bCs/>
                 <w:i w:val="false"/>
                 <w:i w:val="false"/>
@@ -275,7 +274,7 @@
         </w:tc>
         <w:tc>
           <w:tcPr>
-            <w:tcW w:w="3773" w:type="dxa"/>
+            <w:tcW w:w="3774" w:type="dxa"/>
             <w:tcBorders/>
             <w:vAlign w:val="center"/>
           </w:tcPr>
@@ -287,7 +286,6 @@
               <w:rPr>
                 <w:rFonts w:ascii="Liberation Serif" w:hAnsi="Liberation Serif"/>
                 <w:b w:val="false"/>
-                <w:b w:val="false"/>
                 <w:bCs w:val="false"/>
                 <w:i w:val="false"/>
                 <w:i w:val="false"/>
@@ -323,7 +321,7 @@
         </w:tc>
         <w:tc>
           <w:tcPr>
-            <w:tcW w:w="3469" w:type="dxa"/>
+            <w:tcW w:w="3468" w:type="dxa"/>
             <w:tcBorders/>
             <w:vAlign w:val="center"/>
           </w:tcPr>
@@ -336,7 +334,6 @@
               <w:rPr>
                 <w:rFonts w:ascii="Liberation Serif" w:hAnsi="Liberation Serif"/>
                 <w:b w:val="false"/>
-                <w:b w:val="false"/>
                 <w:bCs w:val="false"/>
                 <w:i w:val="false"/>
                 <w:i w:val="false"/>
@@ -382,7 +379,6 @@
               <w:rPr>
                 <w:rFonts w:ascii="Liberation Serif" w:hAnsi="Liberation Serif"/>
                 <w:b w:val="false"/>
-                <w:b w:val="false"/>
                 <w:bCs/>
                 <w:i w:val="false"/>
                 <w:i w:val="false"/>
@@ -418,7 +414,7 @@
         </w:tc>
         <w:tc>
           <w:tcPr>
-            <w:tcW w:w="2207" w:type="dxa"/>
+            <w:tcW w:w="2208" w:type="dxa"/>
             <w:tcBorders/>
             <w:vAlign w:val="center"/>
           </w:tcPr>
@@ -430,7 +426,6 @@
               <w:rPr>
                 <w:rFonts w:ascii="Liberation Serif" w:hAnsi="Liberation Serif"/>
                 <w:b w:val="false"/>
-                <w:b w:val="false"/>
                 <w:bCs w:val="false"/>
                 <w:i w:val="false"/>
                 <w:i w:val="false"/>
@@ -469,7 +464,7 @@
         <w:trPr/>
         <w:tc>
           <w:tcPr>
-            <w:tcW w:w="9989" w:type="dxa"/>
+            <w:tcW w:w="9990" w:type="dxa"/>
             <w:gridSpan w:val="4"/>
             <w:tcBorders/>
             <w:vAlign w:val="center"/>
@@ -481,7 +476,6 @@
               <w:jc w:val="left"/>
               <w:rPr>
                 <w:rFonts w:ascii="Liberation Serif" w:hAnsi="Liberation Serif"/>
-                <w:b/>
                 <w:b/>
                 <w:bCs/>
                 <w:i w:val="false"/>
@@ -532,7 +526,6 @@
           <w:p>
             <w:pPr>
               <w:pStyle w:val="Normal"/>
-              <w:widowControl w:val="false"/>
               <w:rPr/>
             </w:pPr>
             <w:r>
@@ -689,7 +682,45 @@
                 <w:u w:val="none"/>
                 <w:lang w:val="en-US" w:eastAsia="ru-RU" w:bidi="ar-SA"/>
               </w:rPr>
-              <w:t xml:space="preserve"> else 'F2F2F2' %}</w:t>
+              <w:t xml:space="preserve"> else '</w:t>
+            </w:r>
+            <w:r>
+              <w:rPr>
+                <w:b w:val="false"/>
+                <w:bCs w:val="false"/>
+                <w:i w:val="false"/>
+                <w:iCs w:val="false"/>
+                <w:strike w:val="false"/>
+                <w:dstrike w:val="false"/>
+                <w:outline w:val="false"/>
+                <w:shadow w:val="false"/>
+                <w:color w:val="000000"/>
+                <w:kern w:val="0"/>
+                <w:sz w:val="24"/>
+                <w:szCs w:val="24"/>
+                <w:u w:val="none"/>
+                <w:lang w:val="en-US" w:eastAsia="ru-RU" w:bidi="ar-SA"/>
+              </w:rPr>
+              <w:t>F2F2F2</w:t>
+            </w:r>
+            <w:r>
+              <w:rPr>
+                <w:b w:val="false"/>
+                <w:bCs w:val="false"/>
+                <w:i w:val="false"/>
+                <w:iCs w:val="false"/>
+                <w:strike w:val="false"/>
+                <w:dstrike w:val="false"/>
+                <w:outline w:val="false"/>
+                <w:shadow w:val="false"/>
+                <w:color w:val="000000"/>
+                <w:kern w:val="0"/>
+                <w:sz w:val="24"/>
+                <w:szCs w:val="24"/>
+                <w:u w:val="none"/>
+                <w:lang w:val="en-US" w:eastAsia="ru-RU" w:bidi="ar-SA"/>
+              </w:rPr>
+              <w:t>' %}</w:t>
             </w:r>
             <w:r>
               <w:rPr>
@@ -749,7 +780,7 @@
         </w:tc>
         <w:tc>
           <w:tcPr>
-            <w:tcW w:w="3773" w:type="dxa"/>
+            <w:tcW w:w="3774" w:type="dxa"/>
             <w:tcBorders/>
             <w:vAlign w:val="center"/>
           </w:tcPr>
@@ -761,7 +792,6 @@
               <w:rPr>
                 <w:rFonts w:ascii="Liberation Serif" w:hAnsi="Liberation Serif"/>
                 <w:b w:val="false"/>
-                <w:b w:val="false"/>
                 <w:bCs w:val="false"/>
                 <w:i w:val="false"/>
                 <w:i w:val="false"/>
@@ -797,7 +827,7 @@
         </w:tc>
         <w:tc>
           <w:tcPr>
-            <w:tcW w:w="3469" w:type="dxa"/>
+            <w:tcW w:w="3468" w:type="dxa"/>
             <w:tcBorders/>
             <w:vAlign w:val="center"/>
           </w:tcPr>
@@ -827,7 +857,47 @@
                 <w:u w:val="none"/>
                 <w:lang w:val="en-US" w:eastAsia="ru-RU" w:bidi="ar-SA"/>
               </w:rPr>
-              <w:t xml:space="preserve">{% cellbg 'ffffff' if </w:t>
+              <w:t>{% cellbg '</w:t>
+            </w:r>
+            <w:r>
+              <w:rPr>
+                <w:rFonts w:ascii="Liberation Serif" w:hAnsi="Liberation Serif"/>
+                <w:b w:val="false"/>
+                <w:bCs w:val="false"/>
+                <w:i w:val="false"/>
+                <w:iCs w:val="false"/>
+                <w:strike w:val="false"/>
+                <w:dstrike w:val="false"/>
+                <w:outline w:val="false"/>
+                <w:shadow w:val="false"/>
+                <w:color w:val="000000"/>
+                <w:kern w:val="0"/>
+                <w:sz w:val="24"/>
+                <w:szCs w:val="24"/>
+                <w:u w:val="none"/>
+                <w:lang w:val="en-US" w:eastAsia="ru-RU" w:bidi="ar-SA"/>
+              </w:rPr>
+              <w:t>ffffff</w:t>
+            </w:r>
+            <w:r>
+              <w:rPr>
+                <w:rFonts w:ascii="Liberation Serif" w:hAnsi="Liberation Serif"/>
+                <w:b w:val="false"/>
+                <w:bCs w:val="false"/>
+                <w:i w:val="false"/>
+                <w:iCs w:val="false"/>
+                <w:strike w:val="false"/>
+                <w:dstrike w:val="false"/>
+                <w:outline w:val="false"/>
+                <w:shadow w:val="false"/>
+                <w:color w:val="000000"/>
+                <w:kern w:val="0"/>
+                <w:sz w:val="24"/>
+                <w:szCs w:val="24"/>
+                <w:u w:val="none"/>
+                <w:lang w:val="en-US" w:eastAsia="ru-RU" w:bidi="ar-SA"/>
+              </w:rPr>
+              <w:t xml:space="preserve">' if </w:t>
             </w:r>
             <w:r>
               <w:rPr>
@@ -971,7 +1041,47 @@
                 <w:u w:val="none"/>
                 <w:lang w:val="en-US" w:eastAsia="ru-RU" w:bidi="ar-SA"/>
               </w:rPr>
-              <w:t xml:space="preserve"> else 'F2F2F2' %}</w:t>
+              <w:t xml:space="preserve"> else '</w:t>
+            </w:r>
+            <w:r>
+              <w:rPr>
+                <w:rFonts w:ascii="Liberation Serif" w:hAnsi="Liberation Serif"/>
+                <w:b w:val="false"/>
+                <w:bCs w:val="false"/>
+                <w:i w:val="false"/>
+                <w:iCs w:val="false"/>
+                <w:strike w:val="false"/>
+                <w:dstrike w:val="false"/>
+                <w:outline w:val="false"/>
+                <w:shadow w:val="false"/>
+                <w:color w:val="000000"/>
+                <w:kern w:val="0"/>
+                <w:sz w:val="24"/>
+                <w:szCs w:val="24"/>
+                <w:u w:val="none"/>
+                <w:lang w:val="en-US" w:eastAsia="ru-RU" w:bidi="ar-SA"/>
+              </w:rPr>
+              <w:t>F2F2F2</w:t>
+            </w:r>
+            <w:r>
+              <w:rPr>
+                <w:rFonts w:ascii="Liberation Serif" w:hAnsi="Liberation Serif"/>
+                <w:b w:val="false"/>
+                <w:bCs w:val="false"/>
+                <w:i w:val="false"/>
+                <w:iCs w:val="false"/>
+                <w:strike w:val="false"/>
+                <w:dstrike w:val="false"/>
+                <w:outline w:val="false"/>
+                <w:shadow w:val="false"/>
+                <w:color w:val="000000"/>
+                <w:kern w:val="0"/>
+                <w:sz w:val="24"/>
+                <w:szCs w:val="24"/>
+                <w:u w:val="none"/>
+                <w:lang w:val="en-US" w:eastAsia="ru-RU" w:bidi="ar-SA"/>
+              </w:rPr>
+              <w:t>' %}</w:t>
             </w:r>
           </w:p>
           <w:p>
@@ -982,7 +1092,6 @@
               <w:rPr>
                 <w:rFonts w:ascii="Liberation Serif" w:hAnsi="Liberation Serif"/>
                 <w:b w:val="false"/>
-                <w:b w:val="false"/>
                 <w:bCs w:val="false"/>
                 <w:i w:val="false"/>
                 <w:i w:val="false"/>
@@ -1018,7 +1127,7 @@
         </w:tc>
         <w:tc>
           <w:tcPr>
-            <w:tcW w:w="2207" w:type="dxa"/>
+            <w:tcW w:w="2208" w:type="dxa"/>
             <w:tcBorders/>
             <w:vAlign w:val="center"/>
           </w:tcPr>
@@ -1030,7 +1139,6 @@
               <w:rPr>
                 <w:rFonts w:ascii="Liberation Serif" w:hAnsi="Liberation Serif"/>
                 <w:b w:val="false"/>
-                <w:b w:val="false"/>
                 <w:bCs w:val="false"/>
                 <w:i w:val="false"/>
                 <w:i w:val="false"/>
@@ -1069,7 +1177,7 @@
         <w:trPr/>
         <w:tc>
           <w:tcPr>
-            <w:tcW w:w="9989" w:type="dxa"/>
+            <w:tcW w:w="9990" w:type="dxa"/>
             <w:gridSpan w:val="4"/>
             <w:tcBorders/>
             <w:vAlign w:val="center"/>
@@ -1082,7 +1190,6 @@
               <w:rPr>
                 <w:rFonts w:ascii="Liberation Serif" w:hAnsi="Liberation Serif"/>
                 <w:b/>
-                <w:b/>
                 <w:bCs/>
                 <w:i w:val="false"/>
                 <w:i w:val="false"/>
@@ -1125,7 +1232,7 @@
         <w:pStyle w:val="PreformattedText"/>
         <w:widowControl/>
         <w:spacing w:before="0" w:after="0"/>
-        <w:ind w:left="0" w:right="0" w:hanging="0"/>
+        <w:ind w:hanging="0" w:left="0" w:right="0"/>
         <w:jc w:val="center"/>
         <w:rPr>
           <w:rFonts w:ascii="Liberation Serif" w:hAnsi="Liberation Serif"/>
@@ -1142,7 +1249,7 @@
         <w:pStyle w:val="PreformattedText"/>
         <w:widowControl/>
         <w:spacing w:before="0" w:after="0"/>
-        <w:ind w:left="0" w:right="0" w:hanging="0"/>
+        <w:ind w:hanging="0" w:left="0" w:right="0"/>
         <w:jc w:val="center"/>
         <w:rPr>
           <w:rFonts w:ascii="Liberation Serif" w:hAnsi="Liberation Serif"/>
@@ -1152,7 +1259,11 @@
         </w:rPr>
       </w:pPr>
       <w:r>
-        <w:rPr/>
+        <w:rPr>
+          <w:rFonts w:ascii="Liberation Serif" w:hAnsi="Liberation Serif"/>
+          <w:i/>
+          <w:iCs/>
+        </w:rPr>
       </w:r>
     </w:p>
     <w:sectPr>
@@ -1237,7 +1348,9 @@
     <w:pPr>
       <w:widowControl w:val="false"/>
       <w:suppressAutoHyphens w:val="true"/>
-      <w:overflowPunct w:val="false"/>
+      <w:kinsoku w:val="true"/>
+      <w:overflowPunct w:val="true"/>
+      <w:autoSpaceDE w:val="true"/>
       <w:bidi w:val="0"/>
       <w:spacing w:before="0" w:after="0"/>
       <w:jc w:val="left"/>
@@ -1319,7 +1432,7 @@
   <w:style w:type="paragraph" w:styleId="Heading">
     <w:name w:val="Heading"/>
     <w:basedOn w:val="Normal"/>
-    <w:next w:val="TextBody"/>
+    <w:next w:val="BodyText"/>
     <w:qFormat/>
     <w:pPr>
       <w:keepNext w:val="true"/>
@@ -1331,7 +1444,7 @@
       <w:szCs w:val="28"/>
     </w:rPr>
   </w:style>
-  <w:style w:type="paragraph" w:styleId="TextBody">
+  <w:style w:type="paragraph" w:styleId="BodyText">
     <w:name w:val="Body Text"/>
     <w:basedOn w:val="Normal"/>
     <w:pPr>
@@ -1341,7 +1454,7 @@
   </w:style>
   <w:style w:type="paragraph" w:styleId="List">
     <w:name w:val="List"/>
-    <w:basedOn w:val="TextBody"/>
+    <w:basedOn w:val="BodyText"/>
     <w:pPr/>
     <w:rPr>
       <w:rFonts w:cs="Noto Sans Devanagari"/>

</xml_diff>